<commit_message>
IET munkanapló frissítése #6
</commit_message>
<xml_diff>
--- a/doc/IET munkanapló sablon.docx
+++ b/doc/IET munkanapló sablon.docx
@@ -1,6 +1,6 @@
 
 <file path=word/document.xml><?xml version="1.0" encoding="utf-8"?>
-<w:document xmlns:wpc="http://schemas.microsoft.com/office/word/2010/wordprocessingCanvas" xmlns:cx="http://schemas.microsoft.com/office/drawing/2014/chartex" xmlns:cx1="http://schemas.microsoft.com/office/drawing/2015/9/8/chartex" xmlns:cx2="http://schemas.microsoft.com/office/drawing/2015/10/21/chartex" xmlns:cx3="http://schemas.microsoft.com/office/drawing/2016/5/9/chartex" xmlns:cx4="http://schemas.microsoft.com/office/drawing/2016/5/10/chartex" xmlns:cx5="http://schemas.microsoft.com/office/drawing/2016/5/11/chartex" xmlns:cx6="http://schemas.microsoft.com/office/drawing/2016/5/12/chartex" xmlns:cx7="http://schemas.microsoft.com/office/drawing/2016/5/13/chartex" xmlns:cx8="http://schemas.microsoft.com/office/drawing/2016/5/14/chartex" xmlns:mc="http://schemas.openxmlformats.org/markup-compatibility/2006" xmlns:aink="http://schemas.microsoft.com/office/drawing/2016/ink" xmlns:am3d="http://schemas.microsoft.com/office/drawing/2017/model3d" xmlns:o="urn:schemas-microsoft-com:office:office" xmlns:oel="http://schemas.microsoft.com/office/2019/extlst" xmlns:r="http://schemas.openxmlformats.org/officeDocument/2006/relationships" xmlns:m="http://schemas.openxmlformats.org/officeDocument/2006/math" xmlns:v="urn:schemas-microsoft-com:vml" xmlns:wp14="http://schemas.microsoft.com/office/word/2010/wordprocessingDrawing" xmlns:wp="http://schemas.openxmlformats.org/drawingml/2006/wordprocessingDrawing" xmlns:w10="urn:schemas-microsoft-com:office:word" xmlns:w="http://schemas.openxmlformats.org/wordprocessingml/2006/main" xmlns:w14="http://schemas.microsoft.com/office/word/2010/wordml" xmlns:w15="http://schemas.microsoft.com/office/word/2012/wordml" xmlns:w16cex="http://schemas.microsoft.com/office/word/2018/wordml/cex" xmlns:w16cid="http://schemas.microsoft.com/office/word/2016/wordml/cid" xmlns:w16="http://schemas.microsoft.com/office/word/2018/wordml" xmlns:w16du="http://schemas.microsoft.com/office/word/2023/wordml/word16du" xmlns:w16sdtdh="http://schemas.microsoft.com/office/word/2020/wordml/sdtdatahash" xmlns:w16se="http://schemas.microsoft.com/office/word/2015/wordml/symex" xmlns:wpg="http://schemas.microsoft.com/office/word/2010/wordprocessingGroup" xmlns:wpi="http://schemas.microsoft.com/office/word/2010/wordprocessingInk" xmlns:wne="http://schemas.microsoft.com/office/word/2006/wordml" xmlns:wps="http://schemas.microsoft.com/office/word/2010/wordprocessingShape" mc:Ignorable="w14 w15 w16se w16cid w16 w16cex w16sdtdh wp14">
+<w:document xmlns:wpc="http://schemas.microsoft.com/office/word/2010/wordprocessingCanvas" xmlns:cx="http://schemas.microsoft.com/office/drawing/2014/chartex" xmlns:cx1="http://schemas.microsoft.com/office/drawing/2015/9/8/chartex" xmlns:cx2="http://schemas.microsoft.com/office/drawing/2015/10/21/chartex" xmlns:cx3="http://schemas.microsoft.com/office/drawing/2016/5/9/chartex" xmlns:cx4="http://schemas.microsoft.com/office/drawing/2016/5/10/chartex" xmlns:cx5="http://schemas.microsoft.com/office/drawing/2016/5/11/chartex" xmlns:cx6="http://schemas.microsoft.com/office/drawing/2016/5/12/chartex" xmlns:cx7="http://schemas.microsoft.com/office/drawing/2016/5/13/chartex" xmlns:cx8="http://schemas.microsoft.com/office/drawing/2016/5/14/chartex" xmlns:mc="http://schemas.openxmlformats.org/markup-compatibility/2006" xmlns:aink="http://schemas.microsoft.com/office/drawing/2016/ink" xmlns:am3d="http://schemas.microsoft.com/office/drawing/2017/model3d" xmlns:o="urn:schemas-microsoft-com:office:office" xmlns:oel="http://schemas.microsoft.com/office/2019/extlst" xmlns:r="http://schemas.openxmlformats.org/officeDocument/2006/relationships" xmlns:m="http://schemas.openxmlformats.org/officeDocument/2006/math" xmlns:v="urn:schemas-microsoft-com:vml" xmlns:wp14="http://schemas.microsoft.com/office/word/2010/wordprocessingDrawing" xmlns:wp="http://schemas.openxmlformats.org/drawingml/2006/wordprocessingDrawing" xmlns:w10="urn:schemas-microsoft-com:office:word" xmlns:w="http://schemas.openxmlformats.org/wordprocessingml/2006/main" xmlns:w14="http://schemas.microsoft.com/office/word/2010/wordml" xmlns:w15="http://schemas.microsoft.com/office/word/2012/wordml" xmlns:w16cex="http://schemas.microsoft.com/office/word/2018/wordml/cex" xmlns:w16cid="http://schemas.microsoft.com/office/word/2016/wordml/cid" xmlns:w16="http://schemas.microsoft.com/office/word/2018/wordml" xmlns:w16sdtdh="http://schemas.microsoft.com/office/word/2020/wordml/sdtdatahash" xmlns:w16se="http://schemas.microsoft.com/office/word/2015/wordml/symex" xmlns:wpg="http://schemas.microsoft.com/office/word/2010/wordprocessingGroup" xmlns:wpi="http://schemas.microsoft.com/office/word/2010/wordprocessingInk" xmlns:wne="http://schemas.microsoft.com/office/word/2006/wordml" xmlns:wps="http://schemas.microsoft.com/office/word/2010/wordprocessingShape" mc:Ignorable="w14 w15 w16se w16cid w16 w16cex w16sdtdh wp14">
   <w:body>
     <w:p>
       <w:pPr>
@@ -162,53 +162,57 @@
       <w:r>
         <w:t xml:space="preserve"> 1 (</w:t>
       </w:r>
-      <w:proofErr w:type="spellStart"/>
       <w:r>
         <w:rPr>
           <w:color w:val="auto"/>
         </w:rPr>
-        <w:t>Kovács</w:t>
-      </w:r>
-      <w:proofErr w:type="spellEnd"/>
+        <w:t xml:space="preserve">Kovács Luca </w:t>
+      </w:r>
+      <w:proofErr w:type="spellStart"/>
       <w:r>
         <w:rPr>
           <w:color w:val="auto"/>
         </w:rPr>
-        <w:t xml:space="preserve"> Luca </w:t>
-      </w:r>
-      <w:proofErr w:type="spellStart"/>
+        <w:t>Ágota</w:t>
+      </w:r>
+      <w:proofErr w:type="spellEnd"/>
       <w:r>
         <w:rPr>
           <w:color w:val="auto"/>
         </w:rPr>
-        <w:t>Ágota</w:t>
-      </w:r>
-      <w:proofErr w:type="spellEnd"/>
+        <w:t xml:space="preserve">, </w:t>
+      </w:r>
       <w:r>
         <w:rPr>
           <w:color w:val="auto"/>
         </w:rPr>
+        <w:t>CADO6I</w:t>
+      </w:r>
+      <w:r>
+        <w:rPr>
+          <w:color w:val="auto"/>
+        </w:rPr>
         <w:t xml:space="preserve">, </w:t>
       </w:r>
-      <w:r>
-        <w:rPr>
-          <w:color w:val="auto"/>
-        </w:rPr>
-        <w:t>CADO6I</w:t>
-      </w:r>
-      <w:r>
-        <w:rPr>
-          <w:color w:val="auto"/>
-        </w:rPr>
-        <w:t xml:space="preserve">, </w:t>
-      </w:r>
-      <w:hyperlink r:id="rId8" w:history="1">
+      <w:hyperlink r:id="rId9" w:history="1">
         <w:proofErr w:type="spellStart"/>
         <w:r>
           <w:rPr>
             <w:rStyle w:val="Hiperhivatkozs"/>
           </w:rPr>
-          <w:t>lucakovacs</w:t>
+          <w:t>luca</w:t>
+        </w:r>
+        <w:r>
+          <w:rPr>
+            <w:rStyle w:val="Hiperhivatkozs"/>
+          </w:rPr>
+          <w:t>k</w:t>
+        </w:r>
+        <w:r>
+          <w:rPr>
+            <w:rStyle w:val="Hiperhivatkozs"/>
+          </w:rPr>
+          <w:t>ovacs</w:t>
         </w:r>
         <w:proofErr w:type="spellEnd"/>
       </w:hyperlink>
@@ -990,7 +994,7 @@
         </w:rPr>
         <w:t xml:space="preserve">Bárány Kristóf Zsolt, P0NVEI, </w:t>
       </w:r>
-      <w:hyperlink r:id="rId9" w:history="1">
+      <w:hyperlink r:id="rId10" w:history="1">
         <w:r>
           <w:rPr>
             <w:rStyle w:val="Hiperhivatkozs"/>
@@ -1053,8 +1057,13 @@
           <w:numId w:val="1"/>
         </w:numPr>
       </w:pPr>
-      <w:r>
-        <w:t xml:space="preserve">Letöltött program </w:t>
+      <w:proofErr w:type="spellStart"/>
+      <w:r>
+        <w:t>Letöltött</w:t>
+      </w:r>
+      <w:proofErr w:type="spellEnd"/>
+      <w:r>
+        <w:t xml:space="preserve"> program </w:t>
       </w:r>
       <w:proofErr w:type="spellStart"/>
       <w:r>
@@ -1197,8 +1206,21 @@
           <w:numId w:val="1"/>
         </w:numPr>
       </w:pPr>
-      <w:r>
-        <w:t xml:space="preserve">Inkonzisztenciák megfejtése a </w:t>
+      <w:proofErr w:type="spellStart"/>
+      <w:r>
+        <w:t>Inkonzisztenciák</w:t>
+      </w:r>
+      <w:proofErr w:type="spellEnd"/>
+      <w:r>
+        <w:t xml:space="preserve"> </w:t>
+      </w:r>
+      <w:proofErr w:type="spellStart"/>
+      <w:r>
+        <w:t>megfejtése</w:t>
+      </w:r>
+      <w:proofErr w:type="spellEnd"/>
+      <w:r>
+        <w:t xml:space="preserve"> a </w:t>
       </w:r>
       <w:proofErr w:type="spellStart"/>
       <w:r>
@@ -1274,56 +1296,140 @@
       </w:pPr>
       <w:bookmarkStart w:id="5" w:name="_lfawlbg1z31q" w:colFirst="0" w:colLast="0"/>
       <w:bookmarkEnd w:id="5"/>
+      <w:proofErr w:type="spellStart"/>
       <w:r>
         <w:lastRenderedPageBreak/>
-        <w:t>Csapattag 3 (</w:t>
-      </w:r>
-      <w:r>
-        <w:rPr>
-          <w:color w:val="FF0000"/>
-        </w:rPr>
-        <w:t>Név</w:t>
-      </w:r>
-      <w:r>
+        <w:t>Csapattag</w:t>
+      </w:r>
+      <w:proofErr w:type="spellEnd"/>
+      <w:r>
+        <w:t xml:space="preserve"> 3 (</w:t>
+      </w:r>
+      <w:r>
+        <w:rPr>
+          <w:color w:val="000000" w:themeColor="text1"/>
+        </w:rPr>
+        <w:t>Kovács Judit</w:t>
+      </w:r>
+      <w:r>
+        <w:rPr>
+          <w:color w:val="000000" w:themeColor="text1"/>
+        </w:rPr>
         <w:t xml:space="preserve">, </w:t>
       </w:r>
       <w:r>
         <w:rPr>
-          <w:color w:val="FF0000"/>
-        </w:rPr>
-        <w:t>NEPTUN</w:t>
-      </w:r>
-      <w:r>
+          <w:color w:val="000000" w:themeColor="text1"/>
+        </w:rPr>
+        <w:t>GDTTLT</w:t>
+      </w:r>
+      <w:r>
+        <w:rPr>
+          <w:color w:val="000000" w:themeColor="text1"/>
+        </w:rPr>
         <w:t xml:space="preserve">, </w:t>
       </w:r>
-      <w:r>
-        <w:rPr>
-          <w:color w:val="FF0000"/>
-        </w:rPr>
-        <w:t>GitHub</w:t>
-      </w:r>
+      <w:hyperlink r:id="rId11" w:history="1">
+        <w:r>
+          <w:rPr>
+            <w:rStyle w:val="Hiperhivatkozs"/>
+            <w:sz w:val="22"/>
+            <w:szCs w:val="22"/>
+          </w:rPr>
+          <w:t>ju</w:t>
+        </w:r>
+        <w:r>
+          <w:rPr>
+            <w:rStyle w:val="Hiperhivatkozs"/>
+            <w:sz w:val="22"/>
+            <w:szCs w:val="22"/>
+          </w:rPr>
+          <w:t>d</w:t>
+        </w:r>
+        <w:r>
+          <w:rPr>
+            <w:rStyle w:val="Hiperhivatkozs"/>
+            <w:sz w:val="22"/>
+            <w:szCs w:val="22"/>
+          </w:rPr>
+          <w:t>11t</w:t>
+        </w:r>
+      </w:hyperlink>
       <w:r>
         <w:t>)</w:t>
       </w:r>
     </w:p>
     <w:p>
-      <w:r>
-        <w:rPr>
-          <w:color w:val="FF0000"/>
-        </w:rPr>
-        <w:t>Részfeladat 1</w:t>
-      </w:r>
-      <w:r>
-        <w:t xml:space="preserve"> (összesen kb. </w:t>
-      </w:r>
-      <w:r>
-        <w:rPr>
-          <w:color w:val="FF0000"/>
-        </w:rPr>
-        <w:t>X</w:t>
-      </w:r>
-      <w:r>
-        <w:t xml:space="preserve"> óra):</w:t>
+      <w:pPr>
+        <w:rPr>
+          <w:color w:val="000000" w:themeColor="text1"/>
+        </w:rPr>
+      </w:pPr>
+      <w:r>
+        <w:rPr>
+          <w:b/>
+          <w:bCs/>
+          <w:color w:val="000000" w:themeColor="text1"/>
+        </w:rPr>
+        <w:t xml:space="preserve">Junit </w:t>
+      </w:r>
+      <w:proofErr w:type="spellStart"/>
+      <w:r>
+        <w:rPr>
+          <w:b/>
+          <w:bCs/>
+          <w:color w:val="000000" w:themeColor="text1"/>
+        </w:rPr>
+        <w:t>tesztek</w:t>
+      </w:r>
+      <w:proofErr w:type="spellEnd"/>
+      <w:r>
+        <w:rPr>
+          <w:color w:val="000000" w:themeColor="text1"/>
+        </w:rPr>
+        <w:t xml:space="preserve"> (</w:t>
+      </w:r>
+      <w:proofErr w:type="spellStart"/>
+      <w:r>
+        <w:rPr>
+          <w:color w:val="000000" w:themeColor="text1"/>
+        </w:rPr>
+        <w:t>összesen</w:t>
+      </w:r>
+      <w:proofErr w:type="spellEnd"/>
+      <w:r>
+        <w:rPr>
+          <w:color w:val="000000" w:themeColor="text1"/>
+        </w:rPr>
+        <w:t xml:space="preserve"> kb. </w:t>
+      </w:r>
+      <w:r>
+        <w:rPr>
+          <w:b/>
+          <w:bCs/>
+          <w:color w:val="000000" w:themeColor="text1"/>
+        </w:rPr>
+        <w:t>6</w:t>
+      </w:r>
+      <w:r>
+        <w:rPr>
+          <w:color w:val="000000" w:themeColor="text1"/>
+        </w:rPr>
+        <w:t xml:space="preserve"> </w:t>
+      </w:r>
+      <w:proofErr w:type="spellStart"/>
+      <w:r>
+        <w:rPr>
+          <w:color w:val="000000" w:themeColor="text1"/>
+        </w:rPr>
+        <w:t>óra</w:t>
+      </w:r>
+      <w:proofErr w:type="spellEnd"/>
+      <w:r>
+        <w:rPr>
+          <w:color w:val="000000" w:themeColor="text1"/>
+        </w:rPr>
+        <w:t>):</w:t>
       </w:r>
     </w:p>
     <w:p>
@@ -1333,15 +1439,107 @@
           <w:numId w:val="1"/>
         </w:numPr>
         <w:rPr>
-          <w:color w:val="FF0000"/>
-        </w:rPr>
-      </w:pPr>
-      <w:r>
-        <w:rPr>
-          <w:color w:val="FF0000"/>
-        </w:rPr>
-        <w:t>Konkrét, projekt-specifikus feladat (X osztályhoz unit tesztek készítése)</w:t>
-      </w:r>
+          <w:color w:val="000000" w:themeColor="text1"/>
+        </w:rPr>
+      </w:pPr>
+      <w:r>
+        <w:rPr>
+          <w:color w:val="000000" w:themeColor="text1"/>
+        </w:rPr>
+        <w:t xml:space="preserve">Junit </w:t>
+      </w:r>
+      <w:proofErr w:type="spellStart"/>
+      <w:r>
+        <w:rPr>
+          <w:color w:val="000000" w:themeColor="text1"/>
+        </w:rPr>
+        <w:t>teszteknek</w:t>
+      </w:r>
+      <w:proofErr w:type="spellEnd"/>
+      <w:r>
+        <w:rPr>
+          <w:color w:val="000000" w:themeColor="text1"/>
+        </w:rPr>
+        <w:t xml:space="preserve"> </w:t>
+      </w:r>
+      <w:proofErr w:type="spellStart"/>
+      <w:r>
+        <w:rPr>
+          <w:color w:val="000000" w:themeColor="text1"/>
+        </w:rPr>
+        <w:t>való</w:t>
+      </w:r>
+      <w:proofErr w:type="spellEnd"/>
+      <w:r>
+        <w:rPr>
+          <w:color w:val="000000" w:themeColor="text1"/>
+        </w:rPr>
+        <w:t xml:space="preserve"> </w:t>
+      </w:r>
+      <w:proofErr w:type="spellStart"/>
+      <w:r>
+        <w:rPr>
+          <w:color w:val="000000" w:themeColor="text1"/>
+        </w:rPr>
+        <w:t>utánanézés</w:t>
+      </w:r>
+      <w:proofErr w:type="spellEnd"/>
+      <w:r>
+        <w:rPr>
+          <w:color w:val="000000" w:themeColor="text1"/>
+        </w:rPr>
+        <w:t xml:space="preserve">, </w:t>
+      </w:r>
+      <w:proofErr w:type="spellStart"/>
+      <w:r>
+        <w:rPr>
+          <w:color w:val="000000" w:themeColor="text1"/>
+        </w:rPr>
+        <w:t>projekt</w:t>
+      </w:r>
+      <w:proofErr w:type="spellEnd"/>
+      <w:r>
+        <w:rPr>
+          <w:color w:val="000000" w:themeColor="text1"/>
+        </w:rPr>
+        <w:t xml:space="preserve"> </w:t>
+      </w:r>
+      <w:proofErr w:type="spellStart"/>
+      <w:r>
+        <w:rPr>
+          <w:color w:val="000000" w:themeColor="text1"/>
+        </w:rPr>
+        <w:t>dependencyk</w:t>
+      </w:r>
+      <w:proofErr w:type="spellEnd"/>
+      <w:r>
+        <w:rPr>
+          <w:color w:val="000000" w:themeColor="text1"/>
+        </w:rPr>
+        <w:t xml:space="preserve"> </w:t>
+      </w:r>
+      <w:proofErr w:type="spellStart"/>
+      <w:r>
+        <w:rPr>
+          <w:color w:val="000000" w:themeColor="text1"/>
+        </w:rPr>
+        <w:t>kiegészítése</w:t>
+      </w:r>
+      <w:proofErr w:type="spellEnd"/>
+      <w:r>
+        <w:rPr>
+          <w:color w:val="000000" w:themeColor="text1"/>
+        </w:rPr>
+        <w:t xml:space="preserve"> a </w:t>
+      </w:r>
+      <w:proofErr w:type="spellStart"/>
+      <w:r>
+        <w:rPr>
+          <w:color w:val="000000" w:themeColor="text1"/>
+        </w:rPr>
+        <w:t>teszteléshez</w:t>
+      </w:r>
+      <w:proofErr w:type="spellEnd"/>
     </w:p>
     <w:p>
       <w:pPr>
@@ -1350,39 +1548,92 @@
           <w:numId w:val="1"/>
         </w:numPr>
         <w:rPr>
-          <w:color w:val="FF0000"/>
-        </w:rPr>
-      </w:pPr>
-      <w:r>
-        <w:rPr>
-          <w:color w:val="FF0000"/>
-        </w:rPr>
-        <w:t>...</w:t>
-      </w:r>
-    </w:p>
-    <w:p>
-      <w:pPr>
-        <w:rPr>
-          <w:color w:val="FF0000"/>
-        </w:rPr>
-      </w:pPr>
-      <w:r>
-        <w:rPr>
-          <w:color w:val="FF0000"/>
-        </w:rPr>
-        <w:t>Részfeladat 2</w:t>
-      </w:r>
-      <w:r>
-        <w:t xml:space="preserve"> (összesen kb. </w:t>
-      </w:r>
-      <w:r>
-        <w:rPr>
-          <w:color w:val="FF0000"/>
-        </w:rPr>
-        <w:t>X</w:t>
-      </w:r>
-      <w:r>
-        <w:t xml:space="preserve"> óra):</w:t>
+          <w:color w:val="000000" w:themeColor="text1"/>
+        </w:rPr>
+      </w:pPr>
+      <w:proofErr w:type="spellStart"/>
+      <w:r>
+        <w:rPr>
+          <w:color w:val="000000" w:themeColor="text1"/>
+        </w:rPr>
+        <w:t>Teszteléshez</w:t>
+      </w:r>
+      <w:proofErr w:type="spellEnd"/>
+      <w:r>
+        <w:rPr>
+          <w:color w:val="000000" w:themeColor="text1"/>
+        </w:rPr>
+        <w:t xml:space="preserve"> </w:t>
+      </w:r>
+      <w:proofErr w:type="spellStart"/>
+      <w:r>
+        <w:rPr>
+          <w:color w:val="000000" w:themeColor="text1"/>
+        </w:rPr>
+        <w:t>szükséges</w:t>
+      </w:r>
+      <w:proofErr w:type="spellEnd"/>
+      <w:r>
+        <w:rPr>
+          <w:color w:val="000000" w:themeColor="text1"/>
+        </w:rPr>
+        <w:t xml:space="preserve"> </w:t>
+      </w:r>
+      <w:proofErr w:type="spellStart"/>
+      <w:r>
+        <w:rPr>
+          <w:color w:val="000000" w:themeColor="text1"/>
+        </w:rPr>
+        <w:t>pluginok</w:t>
+      </w:r>
+      <w:proofErr w:type="spellEnd"/>
+      <w:r>
+        <w:rPr>
+          <w:color w:val="000000" w:themeColor="text1"/>
+        </w:rPr>
+        <w:t xml:space="preserve"> </w:t>
+      </w:r>
+      <w:proofErr w:type="spellStart"/>
+      <w:r>
+        <w:rPr>
+          <w:color w:val="000000" w:themeColor="text1"/>
+        </w:rPr>
+        <w:t>keresése</w:t>
+      </w:r>
+      <w:proofErr w:type="spellEnd"/>
+      <w:r>
+        <w:rPr>
+          <w:color w:val="000000" w:themeColor="text1"/>
+        </w:rPr>
+        <w:t xml:space="preserve"> </w:t>
+      </w:r>
+      <w:proofErr w:type="spellStart"/>
+      <w:r>
+        <w:rPr>
+          <w:color w:val="000000" w:themeColor="text1"/>
+        </w:rPr>
+        <w:t>és</w:t>
+      </w:r>
+      <w:proofErr w:type="spellEnd"/>
+      <w:r>
+        <w:rPr>
+          <w:color w:val="000000" w:themeColor="text1"/>
+        </w:rPr>
+        <w:t xml:space="preserve"> </w:t>
+      </w:r>
+      <w:proofErr w:type="spellStart"/>
+      <w:r>
+        <w:rPr>
+          <w:color w:val="000000" w:themeColor="text1"/>
+        </w:rPr>
+        <w:t>hozzáadása</w:t>
+      </w:r>
+      <w:proofErr w:type="spellEnd"/>
+      <w:r>
+        <w:rPr>
+          <w:color w:val="000000" w:themeColor="text1"/>
+        </w:rPr>
+        <w:t xml:space="preserve"> (pl: Junit5, Maven Surefire, Mockito…)</w:t>
       </w:r>
     </w:p>
     <w:p>
@@ -1392,14 +1643,210 @@
           <w:numId w:val="1"/>
         </w:numPr>
         <w:rPr>
-          <w:color w:val="FF0000"/>
-        </w:rPr>
-      </w:pPr>
-      <w:r>
-        <w:rPr>
-          <w:color w:val="FF0000"/>
-        </w:rPr>
-        <w:t>Konkrét, projekt-specifikus feladat (Z részfeladat ellenőrzése)</w:t>
+          <w:color w:val="000000" w:themeColor="text1"/>
+        </w:rPr>
+      </w:pPr>
+      <w:r>
+        <w:rPr>
+          <w:color w:val="000000" w:themeColor="text1"/>
+        </w:rPr>
+        <w:t xml:space="preserve">Junit </w:t>
+      </w:r>
+      <w:proofErr w:type="spellStart"/>
+      <w:r>
+        <w:rPr>
+          <w:color w:val="000000" w:themeColor="text1"/>
+        </w:rPr>
+        <w:t>tesztek</w:t>
+      </w:r>
+      <w:proofErr w:type="spellEnd"/>
+      <w:r>
+        <w:rPr>
+          <w:color w:val="000000" w:themeColor="text1"/>
+        </w:rPr>
+        <w:t xml:space="preserve"> </w:t>
+      </w:r>
+      <w:proofErr w:type="spellStart"/>
+      <w:r>
+        <w:rPr>
+          <w:color w:val="000000" w:themeColor="text1"/>
+        </w:rPr>
+        <w:t>készítése</w:t>
+      </w:r>
+      <w:proofErr w:type="spellEnd"/>
+      <w:r>
+        <w:rPr>
+          <w:color w:val="000000" w:themeColor="text1"/>
+        </w:rPr>
+        <w:t xml:space="preserve">, </w:t>
+      </w:r>
+      <w:proofErr w:type="spellStart"/>
+      <w:r>
+        <w:rPr>
+          <w:color w:val="000000" w:themeColor="text1"/>
+        </w:rPr>
+        <w:t>és</w:t>
+      </w:r>
+      <w:proofErr w:type="spellEnd"/>
+      <w:r>
+        <w:rPr>
+          <w:color w:val="000000" w:themeColor="text1"/>
+        </w:rPr>
+        <w:t xml:space="preserve"> </w:t>
+      </w:r>
+      <w:proofErr w:type="spellStart"/>
+      <w:r>
+        <w:rPr>
+          <w:color w:val="000000" w:themeColor="text1"/>
+        </w:rPr>
+        <w:t>az</w:t>
+      </w:r>
+      <w:proofErr w:type="spellEnd"/>
+      <w:r>
+        <w:rPr>
+          <w:color w:val="000000" w:themeColor="text1"/>
+        </w:rPr>
+        <w:t xml:space="preserve"> </w:t>
+      </w:r>
+      <w:proofErr w:type="spellStart"/>
+      <w:r>
+        <w:rPr>
+          <w:color w:val="000000" w:themeColor="text1"/>
+        </w:rPr>
+        <w:t>ehhez</w:t>
+      </w:r>
+      <w:proofErr w:type="spellEnd"/>
+      <w:r>
+        <w:rPr>
+          <w:color w:val="000000" w:themeColor="text1"/>
+        </w:rPr>
+        <w:t xml:space="preserve"> </w:t>
+      </w:r>
+      <w:proofErr w:type="spellStart"/>
+      <w:r>
+        <w:rPr>
+          <w:color w:val="000000" w:themeColor="text1"/>
+        </w:rPr>
+        <w:t>szükséges</w:t>
+      </w:r>
+      <w:proofErr w:type="spellEnd"/>
+      <w:r>
+        <w:rPr>
+          <w:color w:val="000000" w:themeColor="text1"/>
+        </w:rPr>
+        <w:t xml:space="preserve"> mock </w:t>
+      </w:r>
+      <w:proofErr w:type="spellStart"/>
+      <w:r>
+        <w:rPr>
+          <w:color w:val="000000" w:themeColor="text1"/>
+        </w:rPr>
+        <w:t>adatok</w:t>
+      </w:r>
+      <w:proofErr w:type="spellEnd"/>
+      <w:r>
+        <w:rPr>
+          <w:color w:val="000000" w:themeColor="text1"/>
+        </w:rPr>
+        <w:t xml:space="preserve"> </w:t>
+      </w:r>
+      <w:proofErr w:type="spellStart"/>
+      <w:r>
+        <w:rPr>
+          <w:color w:val="000000" w:themeColor="text1"/>
+        </w:rPr>
+        <w:t>létrehozása</w:t>
+      </w:r>
+      <w:proofErr w:type="spellEnd"/>
+      <w:r>
+        <w:rPr>
+          <w:color w:val="000000" w:themeColor="text1"/>
+        </w:rPr>
+        <w:t xml:space="preserve"> (pl: Game </w:t>
+      </w:r>
+      <w:proofErr w:type="spellStart"/>
+      <w:r>
+        <w:rPr>
+          <w:color w:val="000000" w:themeColor="text1"/>
+        </w:rPr>
+        <w:t>osztály</w:t>
+      </w:r>
+      <w:proofErr w:type="spellEnd"/>
+      <w:r>
+        <w:rPr>
+          <w:color w:val="000000" w:themeColor="text1"/>
+        </w:rPr>
+        <w:t xml:space="preserve"> </w:t>
+      </w:r>
+      <w:proofErr w:type="spellStart"/>
+      <w:r>
+        <w:rPr>
+          <w:color w:val="000000" w:themeColor="text1"/>
+        </w:rPr>
+        <w:t>tesztelése</w:t>
+      </w:r>
+      <w:proofErr w:type="spellEnd"/>
+      <w:r>
+        <w:rPr>
+          <w:color w:val="000000" w:themeColor="text1"/>
+        </w:rPr>
+        <w:t xml:space="preserve">, material </w:t>
+      </w:r>
+      <w:proofErr w:type="spellStart"/>
+      <w:r>
+        <w:rPr>
+          <w:color w:val="000000" w:themeColor="text1"/>
+        </w:rPr>
+        <w:t>tesztelése</w:t>
+      </w:r>
+      <w:proofErr w:type="spellEnd"/>
+      <w:r>
+        <w:rPr>
+          <w:color w:val="000000" w:themeColor="text1"/>
+        </w:rPr>
+        <w:t xml:space="preserve">, </w:t>
+      </w:r>
+      <w:proofErr w:type="spellStart"/>
+      <w:r>
+        <w:rPr>
+          <w:color w:val="000000" w:themeColor="text1"/>
+        </w:rPr>
+        <w:t>mezők</w:t>
+      </w:r>
+      <w:proofErr w:type="spellEnd"/>
+      <w:r>
+        <w:rPr>
+          <w:color w:val="000000" w:themeColor="text1"/>
+        </w:rPr>
+        <w:t xml:space="preserve"> </w:t>
+      </w:r>
+      <w:proofErr w:type="spellStart"/>
+      <w:r>
+        <w:rPr>
+          <w:color w:val="000000" w:themeColor="text1"/>
+        </w:rPr>
+        <w:t>tesztelése</w:t>
+      </w:r>
+      <w:proofErr w:type="spellEnd"/>
+      <w:r>
+        <w:rPr>
+          <w:color w:val="000000" w:themeColor="text1"/>
+        </w:rPr>
+        <w:t xml:space="preserve"> </w:t>
+      </w:r>
+      <w:proofErr w:type="spellStart"/>
+      <w:r>
+        <w:rPr>
+          <w:color w:val="000000" w:themeColor="text1"/>
+        </w:rPr>
+        <w:t>stb</w:t>
+      </w:r>
+      <w:proofErr w:type="spellEnd"/>
+      <w:r>
+        <w:rPr>
+          <w:color w:val="000000" w:themeColor="text1"/>
+        </w:rPr>
+        <w:t>…).</w:t>
       </w:r>
     </w:p>
     <w:p>
@@ -1408,9 +1855,798 @@
           <w:ilvl w:val="0"/>
           <w:numId w:val="1"/>
         </w:numPr>
-      </w:pPr>
-      <w:r>
-        <w:t>…</w:t>
+        <w:rPr>
+          <w:color w:val="000000" w:themeColor="text1"/>
+        </w:rPr>
+      </w:pPr>
+      <w:r>
+        <w:rPr>
+          <w:color w:val="000000" w:themeColor="text1"/>
+        </w:rPr>
+        <w:t xml:space="preserve">A </w:t>
+      </w:r>
+      <w:proofErr w:type="spellStart"/>
+      <w:r>
+        <w:rPr>
+          <w:color w:val="000000" w:themeColor="text1"/>
+        </w:rPr>
+        <w:t>feladathoz</w:t>
+      </w:r>
+      <w:proofErr w:type="spellEnd"/>
+      <w:r>
+        <w:rPr>
+          <w:color w:val="000000" w:themeColor="text1"/>
+        </w:rPr>
+        <w:t xml:space="preserve"> </w:t>
+      </w:r>
+      <w:proofErr w:type="spellStart"/>
+      <w:r>
+        <w:rPr>
+          <w:color w:val="000000" w:themeColor="text1"/>
+        </w:rPr>
+        <w:t>szükséges</w:t>
+      </w:r>
+      <w:proofErr w:type="spellEnd"/>
+      <w:r>
+        <w:rPr>
+          <w:color w:val="000000" w:themeColor="text1"/>
+        </w:rPr>
+        <w:t xml:space="preserve"> </w:t>
+      </w:r>
+      <w:proofErr w:type="spellStart"/>
+      <w:r>
+        <w:rPr>
+          <w:color w:val="000000" w:themeColor="text1"/>
+        </w:rPr>
+        <w:t>dokumentáció</w:t>
+      </w:r>
+      <w:proofErr w:type="spellEnd"/>
+      <w:r>
+        <w:rPr>
+          <w:color w:val="000000" w:themeColor="text1"/>
+        </w:rPr>
+        <w:t xml:space="preserve"> </w:t>
+      </w:r>
+      <w:proofErr w:type="spellStart"/>
+      <w:r>
+        <w:rPr>
+          <w:color w:val="000000" w:themeColor="text1"/>
+        </w:rPr>
+        <w:t>elkészítése</w:t>
+      </w:r>
+      <w:proofErr w:type="spellEnd"/>
+      <w:r>
+        <w:rPr>
+          <w:color w:val="000000" w:themeColor="text1"/>
+        </w:rPr>
+        <w:t>.</w:t>
+      </w:r>
+    </w:p>
+    <w:p>
+      <w:pPr>
+        <w:rPr>
+          <w:b/>
+          <w:bCs/>
+          <w:color w:val="000000" w:themeColor="text1"/>
+        </w:rPr>
+      </w:pPr>
+      <w:r>
+        <w:rPr>
+          <w:b/>
+          <w:bCs/>
+          <w:color w:val="000000" w:themeColor="text1"/>
+        </w:rPr>
+        <w:t>Code coverage (</w:t>
+      </w:r>
+      <w:proofErr w:type="spellStart"/>
+      <w:r>
+        <w:rPr>
+          <w:color w:val="000000" w:themeColor="text1"/>
+        </w:rPr>
+        <w:t>összesen</w:t>
+      </w:r>
+      <w:proofErr w:type="spellEnd"/>
+      <w:r>
+        <w:rPr>
+          <w:b/>
+          <w:bCs/>
+          <w:color w:val="000000" w:themeColor="text1"/>
+        </w:rPr>
+        <w:t xml:space="preserve"> </w:t>
+      </w:r>
+      <w:r>
+        <w:rPr>
+          <w:color w:val="000000" w:themeColor="text1"/>
+        </w:rPr>
+        <w:t>kb.</w:t>
+      </w:r>
+      <w:r>
+        <w:rPr>
+          <w:b/>
+          <w:bCs/>
+          <w:color w:val="000000" w:themeColor="text1"/>
+        </w:rPr>
+        <w:t xml:space="preserve"> </w:t>
+      </w:r>
+      <w:r>
+        <w:rPr>
+          <w:b/>
+          <w:bCs/>
+          <w:color w:val="000000" w:themeColor="text1"/>
+        </w:rPr>
+        <w:t>6</w:t>
+      </w:r>
+      <w:r>
+        <w:rPr>
+          <w:b/>
+          <w:bCs/>
+          <w:color w:val="000000" w:themeColor="text1"/>
+        </w:rPr>
+        <w:t xml:space="preserve"> </w:t>
+      </w:r>
+      <w:proofErr w:type="spellStart"/>
+      <w:r>
+        <w:rPr>
+          <w:color w:val="000000" w:themeColor="text1"/>
+        </w:rPr>
+        <w:t>óra</w:t>
+      </w:r>
+      <w:proofErr w:type="spellEnd"/>
+      <w:r>
+        <w:rPr>
+          <w:b/>
+          <w:bCs/>
+          <w:color w:val="000000" w:themeColor="text1"/>
+        </w:rPr>
+        <w:t>):</w:t>
+      </w:r>
+    </w:p>
+    <w:p>
+      <w:pPr>
+        <w:numPr>
+          <w:ilvl w:val="0"/>
+          <w:numId w:val="1"/>
+        </w:numPr>
+        <w:rPr>
+          <w:color w:val="000000" w:themeColor="text1"/>
+        </w:rPr>
+      </w:pPr>
+      <w:proofErr w:type="spellStart"/>
+      <w:r>
+        <w:rPr>
+          <w:color w:val="000000" w:themeColor="text1"/>
+        </w:rPr>
+        <w:t>Szükséges</w:t>
+      </w:r>
+      <w:proofErr w:type="spellEnd"/>
+      <w:r>
+        <w:rPr>
+          <w:color w:val="000000" w:themeColor="text1"/>
+        </w:rPr>
+        <w:t xml:space="preserve"> </w:t>
+      </w:r>
+      <w:proofErr w:type="spellStart"/>
+      <w:r>
+        <w:rPr>
+          <w:color w:val="000000" w:themeColor="text1"/>
+        </w:rPr>
+        <w:t>programoknak</w:t>
+      </w:r>
+      <w:proofErr w:type="spellEnd"/>
+      <w:r>
+        <w:rPr>
+          <w:color w:val="000000" w:themeColor="text1"/>
+        </w:rPr>
+        <w:t xml:space="preserve">, </w:t>
+      </w:r>
+      <w:proofErr w:type="spellStart"/>
+      <w:r>
+        <w:rPr>
+          <w:color w:val="000000" w:themeColor="text1"/>
+        </w:rPr>
+        <w:t>pluginoknak</w:t>
+      </w:r>
+      <w:proofErr w:type="spellEnd"/>
+      <w:r>
+        <w:rPr>
+          <w:color w:val="000000" w:themeColor="text1"/>
+        </w:rPr>
+        <w:t xml:space="preserve"> </w:t>
+      </w:r>
+      <w:proofErr w:type="spellStart"/>
+      <w:r>
+        <w:rPr>
+          <w:color w:val="000000" w:themeColor="text1"/>
+        </w:rPr>
+        <w:t>való</w:t>
+      </w:r>
+      <w:proofErr w:type="spellEnd"/>
+      <w:r>
+        <w:rPr>
+          <w:color w:val="000000" w:themeColor="text1"/>
+        </w:rPr>
+        <w:t xml:space="preserve"> </w:t>
+      </w:r>
+      <w:proofErr w:type="spellStart"/>
+      <w:r>
+        <w:rPr>
+          <w:color w:val="000000" w:themeColor="text1"/>
+        </w:rPr>
+        <w:t>utánanézése</w:t>
+      </w:r>
+      <w:proofErr w:type="spellEnd"/>
+      <w:r>
+        <w:rPr>
+          <w:color w:val="000000" w:themeColor="text1"/>
+        </w:rPr>
+        <w:t xml:space="preserve"> </w:t>
+      </w:r>
+      <w:proofErr w:type="spellStart"/>
+      <w:r>
+        <w:rPr>
+          <w:color w:val="000000" w:themeColor="text1"/>
+        </w:rPr>
+        <w:t>és</w:t>
+      </w:r>
+      <w:proofErr w:type="spellEnd"/>
+      <w:r>
+        <w:rPr>
+          <w:color w:val="000000" w:themeColor="text1"/>
+        </w:rPr>
+        <w:t xml:space="preserve"> </w:t>
+      </w:r>
+      <w:proofErr w:type="spellStart"/>
+      <w:r>
+        <w:rPr>
+          <w:color w:val="000000" w:themeColor="text1"/>
+        </w:rPr>
+        <w:t>ezek</w:t>
+      </w:r>
+      <w:proofErr w:type="spellEnd"/>
+      <w:r>
+        <w:rPr>
+          <w:color w:val="000000" w:themeColor="text1"/>
+        </w:rPr>
+        <w:t xml:space="preserve"> </w:t>
+      </w:r>
+      <w:proofErr w:type="spellStart"/>
+      <w:r>
+        <w:rPr>
+          <w:color w:val="000000" w:themeColor="text1"/>
+        </w:rPr>
+        <w:t>alapján</w:t>
+      </w:r>
+      <w:proofErr w:type="spellEnd"/>
+      <w:r>
+        <w:rPr>
+          <w:color w:val="000000" w:themeColor="text1"/>
+        </w:rPr>
+        <w:t xml:space="preserve"> a </w:t>
+      </w:r>
+      <w:proofErr w:type="spellStart"/>
+      <w:r>
+        <w:rPr>
+          <w:color w:val="000000" w:themeColor="text1"/>
+        </w:rPr>
+        <w:t>projekthez</w:t>
+      </w:r>
+      <w:proofErr w:type="spellEnd"/>
+      <w:r>
+        <w:rPr>
+          <w:color w:val="000000" w:themeColor="text1"/>
+        </w:rPr>
+        <w:t xml:space="preserve"> a </w:t>
+      </w:r>
+      <w:proofErr w:type="spellStart"/>
+      <w:r>
+        <w:rPr>
+          <w:color w:val="000000" w:themeColor="text1"/>
+        </w:rPr>
+        <w:t>legcélszerűbb</w:t>
+      </w:r>
+      <w:proofErr w:type="spellEnd"/>
+      <w:r>
+        <w:rPr>
+          <w:color w:val="000000" w:themeColor="text1"/>
+        </w:rPr>
+        <w:t xml:space="preserve"> </w:t>
+      </w:r>
+      <w:proofErr w:type="spellStart"/>
+      <w:r>
+        <w:rPr>
+          <w:color w:val="000000" w:themeColor="text1"/>
+        </w:rPr>
+        <w:t>kiválasztása</w:t>
+      </w:r>
+      <w:proofErr w:type="spellEnd"/>
+      <w:r>
+        <w:rPr>
+          <w:color w:val="000000" w:themeColor="text1"/>
+        </w:rPr>
+        <w:t>.</w:t>
+      </w:r>
+    </w:p>
+    <w:p>
+      <w:pPr>
+        <w:numPr>
+          <w:ilvl w:val="0"/>
+          <w:numId w:val="1"/>
+        </w:numPr>
+        <w:rPr>
+          <w:color w:val="000000" w:themeColor="text1"/>
+        </w:rPr>
+      </w:pPr>
+      <w:r>
+        <w:rPr>
+          <w:color w:val="000000" w:themeColor="text1"/>
+        </w:rPr>
+        <w:t xml:space="preserve">Plugin </w:t>
+      </w:r>
+      <w:proofErr w:type="spellStart"/>
+      <w:r>
+        <w:rPr>
+          <w:color w:val="000000" w:themeColor="text1"/>
+        </w:rPr>
+        <w:t>hozzáadása</w:t>
+      </w:r>
+      <w:proofErr w:type="spellEnd"/>
+      <w:r>
+        <w:rPr>
+          <w:color w:val="000000" w:themeColor="text1"/>
+        </w:rPr>
+        <w:t xml:space="preserve"> </w:t>
+      </w:r>
+      <w:proofErr w:type="spellStart"/>
+      <w:r>
+        <w:rPr>
+          <w:color w:val="000000" w:themeColor="text1"/>
+        </w:rPr>
+        <w:t>és</w:t>
+      </w:r>
+      <w:proofErr w:type="spellEnd"/>
+      <w:r>
+        <w:rPr>
+          <w:color w:val="000000" w:themeColor="text1"/>
+        </w:rPr>
+        <w:t xml:space="preserve"> </w:t>
+      </w:r>
+      <w:proofErr w:type="spellStart"/>
+      <w:r>
+        <w:rPr>
+          <w:color w:val="000000" w:themeColor="text1"/>
+        </w:rPr>
+        <w:t>az</w:t>
+      </w:r>
+      <w:proofErr w:type="spellEnd"/>
+      <w:r>
+        <w:rPr>
+          <w:color w:val="000000" w:themeColor="text1"/>
+        </w:rPr>
+        <w:t xml:space="preserve"> </w:t>
+      </w:r>
+      <w:proofErr w:type="spellStart"/>
+      <w:r>
+        <w:rPr>
+          <w:color w:val="000000" w:themeColor="text1"/>
+        </w:rPr>
+        <w:t>általa</w:t>
+      </w:r>
+      <w:proofErr w:type="spellEnd"/>
+      <w:r>
+        <w:rPr>
+          <w:color w:val="000000" w:themeColor="text1"/>
+        </w:rPr>
+        <w:t xml:space="preserve"> </w:t>
+      </w:r>
+      <w:proofErr w:type="spellStart"/>
+      <w:r>
+        <w:rPr>
+          <w:color w:val="000000" w:themeColor="text1"/>
+        </w:rPr>
+        <w:t>létrejött</w:t>
+      </w:r>
+      <w:proofErr w:type="spellEnd"/>
+      <w:r>
+        <w:rPr>
+          <w:color w:val="000000" w:themeColor="text1"/>
+        </w:rPr>
+        <w:t xml:space="preserve"> </w:t>
+      </w:r>
+      <w:proofErr w:type="spellStart"/>
+      <w:r>
+        <w:rPr>
+          <w:color w:val="000000" w:themeColor="text1"/>
+        </w:rPr>
+        <w:t>eredmények</w:t>
+      </w:r>
+      <w:proofErr w:type="spellEnd"/>
+      <w:r>
+        <w:rPr>
+          <w:color w:val="000000" w:themeColor="text1"/>
+        </w:rPr>
+        <w:t xml:space="preserve"> </w:t>
+      </w:r>
+      <w:proofErr w:type="spellStart"/>
+      <w:r>
+        <w:rPr>
+          <w:color w:val="000000" w:themeColor="text1"/>
+        </w:rPr>
+        <w:t>értékelése</w:t>
+      </w:r>
+      <w:proofErr w:type="spellEnd"/>
+      <w:r>
+        <w:rPr>
+          <w:color w:val="000000" w:themeColor="text1"/>
+        </w:rPr>
+        <w:t>.</w:t>
+      </w:r>
+    </w:p>
+    <w:p>
+      <w:pPr>
+        <w:numPr>
+          <w:ilvl w:val="0"/>
+          <w:numId w:val="1"/>
+        </w:numPr>
+        <w:rPr>
+          <w:color w:val="000000" w:themeColor="text1"/>
+        </w:rPr>
+      </w:pPr>
+      <w:proofErr w:type="spellStart"/>
+      <w:r>
+        <w:rPr>
+          <w:color w:val="000000" w:themeColor="text1"/>
+        </w:rPr>
+        <w:t>Eredmények</w:t>
+      </w:r>
+      <w:proofErr w:type="spellEnd"/>
+      <w:r>
+        <w:rPr>
+          <w:color w:val="000000" w:themeColor="text1"/>
+        </w:rPr>
+        <w:t xml:space="preserve"> </w:t>
+      </w:r>
+      <w:proofErr w:type="spellStart"/>
+      <w:r>
+        <w:rPr>
+          <w:color w:val="000000" w:themeColor="text1"/>
+        </w:rPr>
+        <w:t>alapján</w:t>
+      </w:r>
+      <w:proofErr w:type="spellEnd"/>
+      <w:r>
+        <w:rPr>
+          <w:color w:val="000000" w:themeColor="text1"/>
+        </w:rPr>
+        <w:t xml:space="preserve"> </w:t>
+      </w:r>
+      <w:proofErr w:type="spellStart"/>
+      <w:r>
+        <w:rPr>
+          <w:color w:val="000000" w:themeColor="text1"/>
+        </w:rPr>
+        <w:t>tesztek</w:t>
+      </w:r>
+      <w:proofErr w:type="spellEnd"/>
+      <w:r>
+        <w:rPr>
+          <w:color w:val="000000" w:themeColor="text1"/>
+        </w:rPr>
+        <w:t xml:space="preserve"> </w:t>
+      </w:r>
+      <w:proofErr w:type="spellStart"/>
+      <w:r>
+        <w:rPr>
+          <w:color w:val="000000" w:themeColor="text1"/>
+        </w:rPr>
+        <w:t>készítése</w:t>
+      </w:r>
+      <w:proofErr w:type="spellEnd"/>
+      <w:r>
+        <w:rPr>
+          <w:color w:val="000000" w:themeColor="text1"/>
+        </w:rPr>
+        <w:t xml:space="preserve"> a </w:t>
+      </w:r>
+      <w:proofErr w:type="spellStart"/>
+      <w:r>
+        <w:rPr>
+          <w:color w:val="000000" w:themeColor="text1"/>
+        </w:rPr>
+        <w:t>nagyobb</w:t>
+      </w:r>
+      <w:proofErr w:type="spellEnd"/>
+      <w:r>
+        <w:rPr>
+          <w:color w:val="000000" w:themeColor="text1"/>
+        </w:rPr>
+        <w:t xml:space="preserve"> </w:t>
+      </w:r>
+      <w:proofErr w:type="spellStart"/>
+      <w:r>
+        <w:rPr>
+          <w:color w:val="000000" w:themeColor="text1"/>
+        </w:rPr>
+        <w:t>lefedettség</w:t>
+      </w:r>
+      <w:proofErr w:type="spellEnd"/>
+      <w:r>
+        <w:rPr>
+          <w:color w:val="000000" w:themeColor="text1"/>
+        </w:rPr>
+        <w:t xml:space="preserve"> </w:t>
+      </w:r>
+      <w:proofErr w:type="spellStart"/>
+      <w:r>
+        <w:rPr>
+          <w:color w:val="000000" w:themeColor="text1"/>
+        </w:rPr>
+        <w:t>érdekében</w:t>
+      </w:r>
+      <w:proofErr w:type="spellEnd"/>
+      <w:r>
+        <w:rPr>
+          <w:color w:val="000000" w:themeColor="text1"/>
+        </w:rPr>
+        <w:t>.</w:t>
+      </w:r>
+    </w:p>
+    <w:p>
+      <w:pPr>
+        <w:numPr>
+          <w:ilvl w:val="0"/>
+          <w:numId w:val="1"/>
+        </w:numPr>
+        <w:rPr>
+          <w:color w:val="000000" w:themeColor="text1"/>
+        </w:rPr>
+      </w:pPr>
+      <w:r>
+        <w:rPr>
+          <w:color w:val="000000" w:themeColor="text1"/>
+        </w:rPr>
+        <w:t xml:space="preserve">A </w:t>
+      </w:r>
+      <w:proofErr w:type="spellStart"/>
+      <w:r>
+        <w:rPr>
+          <w:color w:val="000000" w:themeColor="text1"/>
+        </w:rPr>
+        <w:t>feladathoz</w:t>
+      </w:r>
+      <w:proofErr w:type="spellEnd"/>
+      <w:r>
+        <w:rPr>
+          <w:color w:val="000000" w:themeColor="text1"/>
+        </w:rPr>
+        <w:t xml:space="preserve"> </w:t>
+      </w:r>
+      <w:proofErr w:type="spellStart"/>
+      <w:r>
+        <w:rPr>
+          <w:color w:val="000000" w:themeColor="text1"/>
+        </w:rPr>
+        <w:t>szükséges</w:t>
+      </w:r>
+      <w:proofErr w:type="spellEnd"/>
+      <w:r>
+        <w:rPr>
+          <w:color w:val="000000" w:themeColor="text1"/>
+        </w:rPr>
+        <w:t xml:space="preserve"> </w:t>
+      </w:r>
+      <w:proofErr w:type="spellStart"/>
+      <w:r>
+        <w:rPr>
+          <w:color w:val="000000" w:themeColor="text1"/>
+        </w:rPr>
+        <w:t>dokumentáció</w:t>
+      </w:r>
+      <w:proofErr w:type="spellEnd"/>
+      <w:r>
+        <w:rPr>
+          <w:color w:val="000000" w:themeColor="text1"/>
+        </w:rPr>
+        <w:t xml:space="preserve"> </w:t>
+      </w:r>
+      <w:proofErr w:type="spellStart"/>
+      <w:r>
+        <w:rPr>
+          <w:color w:val="000000" w:themeColor="text1"/>
+        </w:rPr>
+        <w:t>elkészítése</w:t>
+      </w:r>
+      <w:proofErr w:type="spellEnd"/>
+      <w:r>
+        <w:rPr>
+          <w:color w:val="000000" w:themeColor="text1"/>
+        </w:rPr>
+        <w:t>.</w:t>
+      </w:r>
+    </w:p>
+    <w:p>
+      <w:pPr>
+        <w:rPr>
+          <w:b/>
+          <w:bCs/>
+          <w:color w:val="000000" w:themeColor="text1"/>
+        </w:rPr>
+      </w:pPr>
+      <w:r>
+        <w:rPr>
+          <w:b/>
+          <w:bCs/>
+          <w:color w:val="000000" w:themeColor="text1"/>
+        </w:rPr>
+        <w:t xml:space="preserve">GitHub-al </w:t>
+      </w:r>
+      <w:proofErr w:type="spellStart"/>
+      <w:r>
+        <w:rPr>
+          <w:b/>
+          <w:bCs/>
+          <w:color w:val="000000" w:themeColor="text1"/>
+        </w:rPr>
+        <w:t>kapcsolatos</w:t>
+      </w:r>
+      <w:proofErr w:type="spellEnd"/>
+      <w:r>
+        <w:rPr>
+          <w:b/>
+          <w:bCs/>
+          <w:color w:val="000000" w:themeColor="text1"/>
+        </w:rPr>
+        <w:t xml:space="preserve"> </w:t>
+      </w:r>
+      <w:proofErr w:type="spellStart"/>
+      <w:r>
+        <w:rPr>
+          <w:b/>
+          <w:bCs/>
+          <w:color w:val="000000" w:themeColor="text1"/>
+        </w:rPr>
+        <w:t>munka</w:t>
+      </w:r>
+      <w:proofErr w:type="spellEnd"/>
+      <w:r>
+        <w:rPr>
+          <w:b/>
+          <w:bCs/>
+          <w:color w:val="000000" w:themeColor="text1"/>
+        </w:rPr>
+        <w:t xml:space="preserve"> (</w:t>
+      </w:r>
+      <w:proofErr w:type="spellStart"/>
+      <w:r>
+        <w:rPr>
+          <w:b/>
+          <w:bCs/>
+          <w:color w:val="000000" w:themeColor="text1"/>
+        </w:rPr>
+        <w:t>összesen</w:t>
+      </w:r>
+      <w:proofErr w:type="spellEnd"/>
+      <w:r>
+        <w:rPr>
+          <w:b/>
+          <w:bCs/>
+          <w:color w:val="000000" w:themeColor="text1"/>
+        </w:rPr>
+        <w:t xml:space="preserve"> kb. </w:t>
+      </w:r>
+      <w:r>
+        <w:rPr>
+          <w:b/>
+          <w:bCs/>
+          <w:color w:val="000000" w:themeColor="text1"/>
+        </w:rPr>
+        <w:t>1</w:t>
+      </w:r>
+      <w:r>
+        <w:rPr>
+          <w:b/>
+          <w:bCs/>
+          <w:color w:val="000000" w:themeColor="text1"/>
+        </w:rPr>
+        <w:t xml:space="preserve"> </w:t>
+      </w:r>
+      <w:proofErr w:type="spellStart"/>
+      <w:r>
+        <w:rPr>
+          <w:b/>
+          <w:bCs/>
+          <w:color w:val="000000" w:themeColor="text1"/>
+        </w:rPr>
+        <w:t>óra</w:t>
+      </w:r>
+      <w:proofErr w:type="spellEnd"/>
+      <w:r>
+        <w:rPr>
+          <w:b/>
+          <w:bCs/>
+          <w:color w:val="000000" w:themeColor="text1"/>
+        </w:rPr>
+        <w:t>):</w:t>
+      </w:r>
+    </w:p>
+    <w:p>
+      <w:pPr>
+        <w:numPr>
+          <w:ilvl w:val="0"/>
+          <w:numId w:val="1"/>
+        </w:numPr>
+        <w:rPr>
+          <w:color w:val="000000" w:themeColor="text1"/>
+        </w:rPr>
+      </w:pPr>
+      <w:proofErr w:type="spellStart"/>
+      <w:r>
+        <w:rPr>
+          <w:color w:val="000000" w:themeColor="text1"/>
+        </w:rPr>
+        <w:t>Munkák</w:t>
+      </w:r>
+      <w:proofErr w:type="spellEnd"/>
+      <w:r>
+        <w:rPr>
+          <w:color w:val="000000" w:themeColor="text1"/>
+        </w:rPr>
+        <w:t xml:space="preserve"> </w:t>
+      </w:r>
+      <w:proofErr w:type="spellStart"/>
+      <w:r>
+        <w:rPr>
+          <w:color w:val="000000" w:themeColor="text1"/>
+        </w:rPr>
+        <w:t>reviewzása</w:t>
+      </w:r>
+      <w:proofErr w:type="spellEnd"/>
+      <w:r>
+        <w:rPr>
+          <w:color w:val="000000" w:themeColor="text1"/>
+        </w:rPr>
+        <w:t xml:space="preserve">, </w:t>
+      </w:r>
+      <w:proofErr w:type="spellStart"/>
+      <w:r>
+        <w:rPr>
+          <w:color w:val="000000" w:themeColor="text1"/>
+        </w:rPr>
+        <w:t>esetleges</w:t>
+      </w:r>
+      <w:proofErr w:type="spellEnd"/>
+      <w:r>
+        <w:rPr>
+          <w:color w:val="000000" w:themeColor="text1"/>
+        </w:rPr>
+        <w:t xml:space="preserve"> </w:t>
+      </w:r>
+      <w:proofErr w:type="spellStart"/>
+      <w:r>
+        <w:rPr>
+          <w:color w:val="000000" w:themeColor="text1"/>
+        </w:rPr>
+        <w:t>commentek</w:t>
+      </w:r>
+      <w:proofErr w:type="spellEnd"/>
+      <w:r>
+        <w:rPr>
+          <w:color w:val="000000" w:themeColor="text1"/>
+        </w:rPr>
+        <w:t xml:space="preserve"> </w:t>
+      </w:r>
+      <w:proofErr w:type="spellStart"/>
+      <w:r>
+        <w:rPr>
+          <w:color w:val="000000" w:themeColor="text1"/>
+        </w:rPr>
+        <w:t>hozzáadása</w:t>
+      </w:r>
+      <w:proofErr w:type="spellEnd"/>
+      <w:r>
+        <w:rPr>
+          <w:color w:val="000000" w:themeColor="text1"/>
+        </w:rPr>
+        <w:t>.</w:t>
       </w:r>
     </w:p>
     <w:p>
@@ -1622,7 +2858,7 @@
 </file>
 
 <file path=word/comments.xml><?xml version="1.0" encoding="utf-8"?>
-<w:comments xmlns:wpc="http://schemas.microsoft.com/office/word/2010/wordprocessingCanvas" xmlns:cx="http://schemas.microsoft.com/office/drawing/2014/chartex" xmlns:cx1="http://schemas.microsoft.com/office/drawing/2015/9/8/chartex" xmlns:cx2="http://schemas.microsoft.com/office/drawing/2015/10/21/chartex" xmlns:cx3="http://schemas.microsoft.com/office/drawing/2016/5/9/chartex" xmlns:cx4="http://schemas.microsoft.com/office/drawing/2016/5/10/chartex" xmlns:cx5="http://schemas.microsoft.com/office/drawing/2016/5/11/chartex" xmlns:cx6="http://schemas.microsoft.com/office/drawing/2016/5/12/chartex" xmlns:cx7="http://schemas.microsoft.com/office/drawing/2016/5/13/chartex" xmlns:cx8="http://schemas.microsoft.com/office/drawing/2016/5/14/chartex" xmlns:mc="http://schemas.openxmlformats.org/markup-compatibility/2006" xmlns:aink="http://schemas.microsoft.com/office/drawing/2016/ink" xmlns:am3d="http://schemas.microsoft.com/office/drawing/2017/model3d" xmlns:o="urn:schemas-microsoft-com:office:office" xmlns:oel="http://schemas.microsoft.com/office/2019/extlst" xmlns:r="http://schemas.openxmlformats.org/officeDocument/2006/relationships" xmlns:m="http://schemas.openxmlformats.org/officeDocument/2006/math" xmlns:v="urn:schemas-microsoft-com:vml" xmlns:wp14="http://schemas.microsoft.com/office/word/2010/wordprocessingDrawing" xmlns:wp="http://schemas.openxmlformats.org/drawingml/2006/wordprocessingDrawing" xmlns:w10="urn:schemas-microsoft-com:office:word" xmlns:w="http://schemas.openxmlformats.org/wordprocessingml/2006/main" xmlns:w14="http://schemas.microsoft.com/office/word/2010/wordml" xmlns:w15="http://schemas.microsoft.com/office/word/2012/wordml" xmlns:w16cex="http://schemas.microsoft.com/office/word/2018/wordml/cex" xmlns:w16cid="http://schemas.microsoft.com/office/word/2016/wordml/cid" xmlns:w16="http://schemas.microsoft.com/office/word/2018/wordml" xmlns:w16du="http://schemas.microsoft.com/office/word/2023/wordml/word16du" xmlns:w16sdtdh="http://schemas.microsoft.com/office/word/2020/wordml/sdtdatahash" xmlns:w16se="http://schemas.microsoft.com/office/word/2015/wordml/symex" xmlns:wpg="http://schemas.microsoft.com/office/word/2010/wordprocessingGroup" xmlns:wpi="http://schemas.microsoft.com/office/word/2010/wordprocessingInk" xmlns:wne="http://schemas.microsoft.com/office/word/2006/wordml" xmlns:wps="http://schemas.microsoft.com/office/word/2010/wordprocessingShape" mc:Ignorable="w14 w15 w16se w16cid w16 w16cex w16sdtdh wp14">
+<w:comments xmlns:wpc="http://schemas.microsoft.com/office/word/2010/wordprocessingCanvas" xmlns:cx="http://schemas.microsoft.com/office/drawing/2014/chartex" xmlns:cx1="http://schemas.microsoft.com/office/drawing/2015/9/8/chartex" xmlns:cx2="http://schemas.microsoft.com/office/drawing/2015/10/21/chartex" xmlns:cx3="http://schemas.microsoft.com/office/drawing/2016/5/9/chartex" xmlns:cx4="http://schemas.microsoft.com/office/drawing/2016/5/10/chartex" xmlns:cx5="http://schemas.microsoft.com/office/drawing/2016/5/11/chartex" xmlns:cx6="http://schemas.microsoft.com/office/drawing/2016/5/12/chartex" xmlns:cx7="http://schemas.microsoft.com/office/drawing/2016/5/13/chartex" xmlns:cx8="http://schemas.microsoft.com/office/drawing/2016/5/14/chartex" xmlns:mc="http://schemas.openxmlformats.org/markup-compatibility/2006" xmlns:aink="http://schemas.microsoft.com/office/drawing/2016/ink" xmlns:am3d="http://schemas.microsoft.com/office/drawing/2017/model3d" xmlns:o="urn:schemas-microsoft-com:office:office" xmlns:oel="http://schemas.microsoft.com/office/2019/extlst" xmlns:r="http://schemas.openxmlformats.org/officeDocument/2006/relationships" xmlns:m="http://schemas.openxmlformats.org/officeDocument/2006/math" xmlns:v="urn:schemas-microsoft-com:vml" xmlns:wp14="http://schemas.microsoft.com/office/word/2010/wordprocessingDrawing" xmlns:wp="http://schemas.openxmlformats.org/drawingml/2006/wordprocessingDrawing" xmlns:w10="urn:schemas-microsoft-com:office:word" xmlns:w="http://schemas.openxmlformats.org/wordprocessingml/2006/main" xmlns:w14="http://schemas.microsoft.com/office/word/2010/wordml" xmlns:w15="http://schemas.microsoft.com/office/word/2012/wordml" xmlns:w16cex="http://schemas.microsoft.com/office/word/2018/wordml/cex" xmlns:w16cid="http://schemas.microsoft.com/office/word/2016/wordml/cid" xmlns:w16="http://schemas.microsoft.com/office/word/2018/wordml" xmlns:w16sdtdh="http://schemas.microsoft.com/office/word/2020/wordml/sdtdatahash" xmlns:w16se="http://schemas.microsoft.com/office/word/2015/wordml/symex" xmlns:wpg="http://schemas.microsoft.com/office/word/2010/wordprocessingGroup" xmlns:wpi="http://schemas.microsoft.com/office/word/2010/wordprocessingInk" xmlns:wne="http://schemas.microsoft.com/office/word/2006/wordml" xmlns:wps="http://schemas.microsoft.com/office/word/2010/wordprocessingShape" mc:Ignorable="w14 w15 w16se w16cid w16 w16cex w16sdtdh wp14">
   <w:comment w:id="1" w:author="Zoltán Micskei" w:date="2017-04-28T13:45:00Z" w:initials="">
     <w:p>
       <w:pPr>
@@ -1676,21 +2912,21 @@
 </file>
 
 <file path=word/commentsExtended.xml><?xml version="1.0" encoding="utf-8"?>
-<w15:commentsEx xmlns:wpc="http://schemas.microsoft.com/office/word/2010/wordprocessingCanvas" xmlns:cx="http://schemas.microsoft.com/office/drawing/2014/chartex" xmlns:cx1="http://schemas.microsoft.com/office/drawing/2015/9/8/chartex" xmlns:cx2="http://schemas.microsoft.com/office/drawing/2015/10/21/chartex" xmlns:cx3="http://schemas.microsoft.com/office/drawing/2016/5/9/chartex" xmlns:cx4="http://schemas.microsoft.com/office/drawing/2016/5/10/chartex" xmlns:cx5="http://schemas.microsoft.com/office/drawing/2016/5/11/chartex" xmlns:cx6="http://schemas.microsoft.com/office/drawing/2016/5/12/chartex" xmlns:cx7="http://schemas.microsoft.com/office/drawing/2016/5/13/chartex" xmlns:cx8="http://schemas.microsoft.com/office/drawing/2016/5/14/chartex" xmlns:mc="http://schemas.openxmlformats.org/markup-compatibility/2006" xmlns:aink="http://schemas.microsoft.com/office/drawing/2016/ink" xmlns:am3d="http://schemas.microsoft.com/office/drawing/2017/model3d" xmlns:o="urn:schemas-microsoft-com:office:office" xmlns:oel="http://schemas.microsoft.com/office/2019/extlst" xmlns:r="http://schemas.openxmlformats.org/officeDocument/2006/relationships" xmlns:m="http://schemas.openxmlformats.org/officeDocument/2006/math" xmlns:v="urn:schemas-microsoft-com:vml" xmlns:wp14="http://schemas.microsoft.com/office/word/2010/wordprocessingDrawing" xmlns:wp="http://schemas.openxmlformats.org/drawingml/2006/wordprocessingDrawing" xmlns:w10="urn:schemas-microsoft-com:office:word" xmlns:w="http://schemas.openxmlformats.org/wordprocessingml/2006/main" xmlns:w14="http://schemas.microsoft.com/office/word/2010/wordml" xmlns:w15="http://schemas.microsoft.com/office/word/2012/wordml" xmlns:w16cex="http://schemas.microsoft.com/office/word/2018/wordml/cex" xmlns:w16cid="http://schemas.microsoft.com/office/word/2016/wordml/cid" xmlns:w16="http://schemas.microsoft.com/office/word/2018/wordml" xmlns:w16du="http://schemas.microsoft.com/office/word/2023/wordml/word16du" xmlns:w16sdtdh="http://schemas.microsoft.com/office/word/2020/wordml/sdtdatahash" xmlns:w16se="http://schemas.microsoft.com/office/word/2015/wordml/symex" xmlns:wpg="http://schemas.microsoft.com/office/word/2010/wordprocessingGroup" xmlns:wpi="http://schemas.microsoft.com/office/word/2010/wordprocessingInk" xmlns:wne="http://schemas.microsoft.com/office/word/2006/wordml" xmlns:wps="http://schemas.microsoft.com/office/word/2010/wordprocessingShape" mc:Ignorable="w14 w15 w16se w16cid w16 w16cex w16sdtdh wp14">
+<w15:commentsEx xmlns:wpc="http://schemas.microsoft.com/office/word/2010/wordprocessingCanvas" xmlns:cx="http://schemas.microsoft.com/office/drawing/2014/chartex" xmlns:cx1="http://schemas.microsoft.com/office/drawing/2015/9/8/chartex" xmlns:cx2="http://schemas.microsoft.com/office/drawing/2015/10/21/chartex" xmlns:cx3="http://schemas.microsoft.com/office/drawing/2016/5/9/chartex" xmlns:cx4="http://schemas.microsoft.com/office/drawing/2016/5/10/chartex" xmlns:cx5="http://schemas.microsoft.com/office/drawing/2016/5/11/chartex" xmlns:cx6="http://schemas.microsoft.com/office/drawing/2016/5/12/chartex" xmlns:cx7="http://schemas.microsoft.com/office/drawing/2016/5/13/chartex" xmlns:cx8="http://schemas.microsoft.com/office/drawing/2016/5/14/chartex" xmlns:mc="http://schemas.openxmlformats.org/markup-compatibility/2006" xmlns:aink="http://schemas.microsoft.com/office/drawing/2016/ink" xmlns:am3d="http://schemas.microsoft.com/office/drawing/2017/model3d" xmlns:o="urn:schemas-microsoft-com:office:office" xmlns:oel="http://schemas.microsoft.com/office/2019/extlst" xmlns:r="http://schemas.openxmlformats.org/officeDocument/2006/relationships" xmlns:m="http://schemas.openxmlformats.org/officeDocument/2006/math" xmlns:v="urn:schemas-microsoft-com:vml" xmlns:wp14="http://schemas.microsoft.com/office/word/2010/wordprocessingDrawing" xmlns:wp="http://schemas.openxmlformats.org/drawingml/2006/wordprocessingDrawing" xmlns:w10="urn:schemas-microsoft-com:office:word" xmlns:w="http://schemas.openxmlformats.org/wordprocessingml/2006/main" xmlns:w14="http://schemas.microsoft.com/office/word/2010/wordml" xmlns:w15="http://schemas.microsoft.com/office/word/2012/wordml" xmlns:w16cex="http://schemas.microsoft.com/office/word/2018/wordml/cex" xmlns:w16cid="http://schemas.microsoft.com/office/word/2016/wordml/cid" xmlns:w16="http://schemas.microsoft.com/office/word/2018/wordml" xmlns:w16sdtdh="http://schemas.microsoft.com/office/word/2020/wordml/sdtdatahash" xmlns:w16se="http://schemas.microsoft.com/office/word/2015/wordml/symex" xmlns:wpg="http://schemas.microsoft.com/office/word/2010/wordprocessingGroup" xmlns:wpi="http://schemas.microsoft.com/office/word/2010/wordprocessingInk" xmlns:wne="http://schemas.microsoft.com/office/word/2006/wordml" xmlns:wps="http://schemas.microsoft.com/office/word/2010/wordprocessingShape" mc:Ignorable="w14 w15 w16se w16cid w16 w16cex w16sdtdh wp14">
   <w15:commentEx w15:paraId="00000025" w15:done="0"/>
   <w15:commentEx w15:paraId="00000026" w15:done="0"/>
 </w15:commentsEx>
 </file>
 
 <file path=word/commentsIds.xml><?xml version="1.0" encoding="utf-8"?>
-<w16cid:commentsIds xmlns:wpc="http://schemas.microsoft.com/office/word/2010/wordprocessingCanvas" xmlns:cx="http://schemas.microsoft.com/office/drawing/2014/chartex" xmlns:cx1="http://schemas.microsoft.com/office/drawing/2015/9/8/chartex" xmlns:cx2="http://schemas.microsoft.com/office/drawing/2015/10/21/chartex" xmlns:cx3="http://schemas.microsoft.com/office/drawing/2016/5/9/chartex" xmlns:cx4="http://schemas.microsoft.com/office/drawing/2016/5/10/chartex" xmlns:cx5="http://schemas.microsoft.com/office/drawing/2016/5/11/chartex" xmlns:cx6="http://schemas.microsoft.com/office/drawing/2016/5/12/chartex" xmlns:cx7="http://schemas.microsoft.com/office/drawing/2016/5/13/chartex" xmlns:cx8="http://schemas.microsoft.com/office/drawing/2016/5/14/chartex" xmlns:mc="http://schemas.openxmlformats.org/markup-compatibility/2006" xmlns:aink="http://schemas.microsoft.com/office/drawing/2016/ink" xmlns:am3d="http://schemas.microsoft.com/office/drawing/2017/model3d" xmlns:o="urn:schemas-microsoft-com:office:office" xmlns:oel="http://schemas.microsoft.com/office/2019/extlst" xmlns:r="http://schemas.openxmlformats.org/officeDocument/2006/relationships" xmlns:m="http://schemas.openxmlformats.org/officeDocument/2006/math" xmlns:v="urn:schemas-microsoft-com:vml" xmlns:wp14="http://schemas.microsoft.com/office/word/2010/wordprocessingDrawing" xmlns:wp="http://schemas.openxmlformats.org/drawingml/2006/wordprocessingDrawing" xmlns:w10="urn:schemas-microsoft-com:office:word" xmlns:w="http://schemas.openxmlformats.org/wordprocessingml/2006/main" xmlns:w14="http://schemas.microsoft.com/office/word/2010/wordml" xmlns:w15="http://schemas.microsoft.com/office/word/2012/wordml" xmlns:w16cex="http://schemas.microsoft.com/office/word/2018/wordml/cex" xmlns:w16cid="http://schemas.microsoft.com/office/word/2016/wordml/cid" xmlns:w16="http://schemas.microsoft.com/office/word/2018/wordml" xmlns:w16du="http://schemas.microsoft.com/office/word/2023/wordml/word16du" xmlns:w16sdtdh="http://schemas.microsoft.com/office/word/2020/wordml/sdtdatahash" xmlns:w16se="http://schemas.microsoft.com/office/word/2015/wordml/symex" xmlns:wpg="http://schemas.microsoft.com/office/word/2010/wordprocessingGroup" xmlns:wpi="http://schemas.microsoft.com/office/word/2010/wordprocessingInk" xmlns:wne="http://schemas.microsoft.com/office/word/2006/wordml" xmlns:wps="http://schemas.microsoft.com/office/word/2010/wordprocessingShape" mc:Ignorable="w14 w15 w16se w16cid w16 w16cex w16sdtdh wp14">
+<w16cid:commentsIds xmlns:wpc="http://schemas.microsoft.com/office/word/2010/wordprocessingCanvas" xmlns:cx="http://schemas.microsoft.com/office/drawing/2014/chartex" xmlns:cx1="http://schemas.microsoft.com/office/drawing/2015/9/8/chartex" xmlns:cx2="http://schemas.microsoft.com/office/drawing/2015/10/21/chartex" xmlns:cx3="http://schemas.microsoft.com/office/drawing/2016/5/9/chartex" xmlns:cx4="http://schemas.microsoft.com/office/drawing/2016/5/10/chartex" xmlns:cx5="http://schemas.microsoft.com/office/drawing/2016/5/11/chartex" xmlns:cx6="http://schemas.microsoft.com/office/drawing/2016/5/12/chartex" xmlns:cx7="http://schemas.microsoft.com/office/drawing/2016/5/13/chartex" xmlns:cx8="http://schemas.microsoft.com/office/drawing/2016/5/14/chartex" xmlns:mc="http://schemas.openxmlformats.org/markup-compatibility/2006" xmlns:aink="http://schemas.microsoft.com/office/drawing/2016/ink" xmlns:am3d="http://schemas.microsoft.com/office/drawing/2017/model3d" xmlns:o="urn:schemas-microsoft-com:office:office" xmlns:oel="http://schemas.microsoft.com/office/2019/extlst" xmlns:r="http://schemas.openxmlformats.org/officeDocument/2006/relationships" xmlns:m="http://schemas.openxmlformats.org/officeDocument/2006/math" xmlns:v="urn:schemas-microsoft-com:vml" xmlns:wp14="http://schemas.microsoft.com/office/word/2010/wordprocessingDrawing" xmlns:wp="http://schemas.openxmlformats.org/drawingml/2006/wordprocessingDrawing" xmlns:w10="urn:schemas-microsoft-com:office:word" xmlns:w="http://schemas.openxmlformats.org/wordprocessingml/2006/main" xmlns:w14="http://schemas.microsoft.com/office/word/2010/wordml" xmlns:w15="http://schemas.microsoft.com/office/word/2012/wordml" xmlns:w16cex="http://schemas.microsoft.com/office/word/2018/wordml/cex" xmlns:w16cid="http://schemas.microsoft.com/office/word/2016/wordml/cid" xmlns:w16="http://schemas.microsoft.com/office/word/2018/wordml" xmlns:w16sdtdh="http://schemas.microsoft.com/office/word/2020/wordml/sdtdatahash" xmlns:w16se="http://schemas.microsoft.com/office/word/2015/wordml/symex" xmlns:wpg="http://schemas.microsoft.com/office/word/2010/wordprocessingGroup" xmlns:wpi="http://schemas.microsoft.com/office/word/2010/wordprocessingInk" xmlns:wne="http://schemas.microsoft.com/office/word/2006/wordml" xmlns:wps="http://schemas.microsoft.com/office/word/2010/wordprocessingShape" mc:Ignorable="w14 w15 w16se w16cid w16 w16cex w16sdtdh wp14">
   <w16cid:commentId w16cid:paraId="00000025" w16cid:durableId="280A77C5"/>
   <w16cid:commentId w16cid:paraId="00000026" w16cid:durableId="280A77C6"/>
 </w16cid:commentsIds>
 </file>
 
 <file path=word/numbering.xml><?xml version="1.0" encoding="utf-8"?>
-<w:numbering xmlns:wpc="http://schemas.microsoft.com/office/word/2010/wordprocessingCanvas" xmlns:cx="http://schemas.microsoft.com/office/drawing/2014/chartex" xmlns:cx1="http://schemas.microsoft.com/office/drawing/2015/9/8/chartex" xmlns:cx2="http://schemas.microsoft.com/office/drawing/2015/10/21/chartex" xmlns:cx3="http://schemas.microsoft.com/office/drawing/2016/5/9/chartex" xmlns:cx4="http://schemas.microsoft.com/office/drawing/2016/5/10/chartex" xmlns:cx5="http://schemas.microsoft.com/office/drawing/2016/5/11/chartex" xmlns:cx6="http://schemas.microsoft.com/office/drawing/2016/5/12/chartex" xmlns:cx7="http://schemas.microsoft.com/office/drawing/2016/5/13/chartex" xmlns:cx8="http://schemas.microsoft.com/office/drawing/2016/5/14/chartex" xmlns:mc="http://schemas.openxmlformats.org/markup-compatibility/2006" xmlns:aink="http://schemas.microsoft.com/office/drawing/2016/ink" xmlns:am3d="http://schemas.microsoft.com/office/drawing/2017/model3d" xmlns:o="urn:schemas-microsoft-com:office:office" xmlns:oel="http://schemas.microsoft.com/office/2019/extlst" xmlns:r="http://schemas.openxmlformats.org/officeDocument/2006/relationships" xmlns:m="http://schemas.openxmlformats.org/officeDocument/2006/math" xmlns:v="urn:schemas-microsoft-com:vml" xmlns:wp14="http://schemas.microsoft.com/office/word/2010/wordprocessingDrawing" xmlns:wp="http://schemas.openxmlformats.org/drawingml/2006/wordprocessingDrawing" xmlns:w10="urn:schemas-microsoft-com:office:word" xmlns:w="http://schemas.openxmlformats.org/wordprocessingml/2006/main" xmlns:w14="http://schemas.microsoft.com/office/word/2010/wordml" xmlns:w15="http://schemas.microsoft.com/office/word/2012/wordml" xmlns:w16cex="http://schemas.microsoft.com/office/word/2018/wordml/cex" xmlns:w16cid="http://schemas.microsoft.com/office/word/2016/wordml/cid" xmlns:w16="http://schemas.microsoft.com/office/word/2018/wordml" xmlns:w16du="http://schemas.microsoft.com/office/word/2023/wordml/word16du" xmlns:w16sdtdh="http://schemas.microsoft.com/office/word/2020/wordml/sdtdatahash" xmlns:w16se="http://schemas.microsoft.com/office/word/2015/wordml/symex" xmlns:wpg="http://schemas.microsoft.com/office/word/2010/wordprocessingGroup" xmlns:wpi="http://schemas.microsoft.com/office/word/2010/wordprocessingInk" xmlns:wne="http://schemas.microsoft.com/office/word/2006/wordml" xmlns:wps="http://schemas.microsoft.com/office/word/2010/wordprocessingShape" mc:Ignorable="w14 w15 w16se w16cid w16 w16cex w16sdtdh wp14">
+<w:numbering xmlns:wpc="http://schemas.microsoft.com/office/word/2010/wordprocessingCanvas" xmlns:cx="http://schemas.microsoft.com/office/drawing/2014/chartex" xmlns:cx1="http://schemas.microsoft.com/office/drawing/2015/9/8/chartex" xmlns:cx2="http://schemas.microsoft.com/office/drawing/2015/10/21/chartex" xmlns:cx3="http://schemas.microsoft.com/office/drawing/2016/5/9/chartex" xmlns:cx4="http://schemas.microsoft.com/office/drawing/2016/5/10/chartex" xmlns:cx5="http://schemas.microsoft.com/office/drawing/2016/5/11/chartex" xmlns:cx6="http://schemas.microsoft.com/office/drawing/2016/5/12/chartex" xmlns:cx7="http://schemas.microsoft.com/office/drawing/2016/5/13/chartex" xmlns:cx8="http://schemas.microsoft.com/office/drawing/2016/5/14/chartex" xmlns:mc="http://schemas.openxmlformats.org/markup-compatibility/2006" xmlns:aink="http://schemas.microsoft.com/office/drawing/2016/ink" xmlns:am3d="http://schemas.microsoft.com/office/drawing/2017/model3d" xmlns:o="urn:schemas-microsoft-com:office:office" xmlns:oel="http://schemas.microsoft.com/office/2019/extlst" xmlns:r="http://schemas.openxmlformats.org/officeDocument/2006/relationships" xmlns:m="http://schemas.openxmlformats.org/officeDocument/2006/math" xmlns:v="urn:schemas-microsoft-com:vml" xmlns:wp14="http://schemas.microsoft.com/office/word/2010/wordprocessingDrawing" xmlns:wp="http://schemas.openxmlformats.org/drawingml/2006/wordprocessingDrawing" xmlns:w10="urn:schemas-microsoft-com:office:word" xmlns:w="http://schemas.openxmlformats.org/wordprocessingml/2006/main" xmlns:w14="http://schemas.microsoft.com/office/word/2010/wordml" xmlns:w15="http://schemas.microsoft.com/office/word/2012/wordml" xmlns:w16cex="http://schemas.microsoft.com/office/word/2018/wordml/cex" xmlns:w16cid="http://schemas.microsoft.com/office/word/2016/wordml/cid" xmlns:w16="http://schemas.microsoft.com/office/word/2018/wordml" xmlns:w16sdtdh="http://schemas.microsoft.com/office/word/2020/wordml/sdtdatahash" xmlns:w16se="http://schemas.microsoft.com/office/word/2015/wordml/symex" xmlns:wpg="http://schemas.microsoft.com/office/word/2010/wordprocessingGroup" xmlns:wpi="http://schemas.microsoft.com/office/word/2010/wordprocessingInk" xmlns:wne="http://schemas.microsoft.com/office/word/2006/wordml" xmlns:wps="http://schemas.microsoft.com/office/word/2010/wordprocessingShape" mc:Ignorable="w14 w15 w16se w16cid w16 w16cex w16sdtdh wp14">
   <w:abstractNum w:abstractNumId="0" w15:restartNumberingAfterBreak="0">
     <w:nsid w:val="6DD3067E"/>
     <w:multiLevelType w:val="multilevel"/>
@@ -2448,6 +3684,17 @@
       <w:u w:val="single"/>
     </w:rPr>
   </w:style>
+  <w:style w:type="paragraph" w:styleId="Listaszerbekezds">
+    <w:name w:val="List Paragraph"/>
+    <w:basedOn w:val="Norml"/>
+    <w:uiPriority w:val="34"/>
+    <w:qFormat/>
+    <w:rsid w:val="00382D58"/>
+    <w:pPr>
+      <w:ind w:left="720"/>
+      <w:contextualSpacing/>
+    </w:pPr>
+  </w:style>
 </w:styles>
 </file>
 
@@ -2769,4 +4016,16 @@
   </a:objectDefaults>
   <a:extraClrSchemeLst/>
 </a:theme>
+</file>
+
+<file path=customXml/item1.xml><?xml version="1.0" encoding="utf-8"?>
+<b:Sources xmlns:b="http://schemas.openxmlformats.org/officeDocument/2006/bibliography" xmlns="http://schemas.openxmlformats.org/officeDocument/2006/bibliography" SelectedStyle="\APASixthEditionOfficeOnline.xsl" StyleName="APA" Version="6"/>
+</file>
+
+<file path=customXml/itemProps1.xml><?xml version="1.0" encoding="utf-8"?>
+<ds:datastoreItem xmlns:ds="http://schemas.openxmlformats.org/officeDocument/2006/customXml" ds:itemID="{AC8FE277-09BD-48D7-BFEE-7404C39CCC9A}">
+  <ds:schemaRefs>
+    <ds:schemaRef ds:uri="http://schemas.openxmlformats.org/officeDocument/2006/bibliography"/>
+  </ds:schemaRefs>
+</ds:datastoreItem>
 </file>
</xml_diff>

<commit_message>
IET munkanapló sablon.docx frissítése #6
</commit_message>
<xml_diff>
--- a/doc/IET munkanapló sablon.docx
+++ b/doc/IET munkanapló sablon.docx
@@ -200,19 +200,7 @@
           <w:rPr>
             <w:rStyle w:val="Hiperhivatkozs"/>
           </w:rPr>
-          <w:t>luca</w:t>
-        </w:r>
-        <w:r>
-          <w:rPr>
-            <w:rStyle w:val="Hiperhivatkozs"/>
-          </w:rPr>
-          <w:t>k</w:t>
-        </w:r>
-        <w:r>
-          <w:rPr>
-            <w:rStyle w:val="Hiperhivatkozs"/>
-          </w:rPr>
-          <w:t>ovacs</w:t>
+          <w:t>lucakovacs</w:t>
         </w:r>
         <w:proofErr w:type="spellEnd"/>
       </w:hyperlink>
@@ -1336,23 +1324,7 @@
             <w:sz w:val="22"/>
             <w:szCs w:val="22"/>
           </w:rPr>
-          <w:t>ju</w:t>
-        </w:r>
-        <w:r>
-          <w:rPr>
-            <w:rStyle w:val="Hiperhivatkozs"/>
-            <w:sz w:val="22"/>
-            <w:szCs w:val="22"/>
-          </w:rPr>
-          <w:t>d</w:t>
-        </w:r>
-        <w:r>
-          <w:rPr>
-            <w:rStyle w:val="Hiperhivatkozs"/>
-            <w:sz w:val="22"/>
-            <w:szCs w:val="22"/>
-          </w:rPr>
-          <w:t>11t</w:t>
+          <w:t>jud11t</w:t>
         </w:r>
       </w:hyperlink>
       <w:r>
@@ -1924,6 +1896,14 @@
     </w:p>
     <w:p>
       <w:pPr>
+        <w:ind w:left="720"/>
+        <w:rPr>
+          <w:color w:val="000000" w:themeColor="text1"/>
+        </w:rPr>
+      </w:pPr>
+    </w:p>
+    <w:p>
+      <w:pPr>
         <w:rPr>
           <w:b/>
           <w:bCs/>
@@ -2079,21 +2059,7 @@
         <w:rPr>
           <w:color w:val="000000" w:themeColor="text1"/>
         </w:rPr>
-        <w:t xml:space="preserve"> </w:t>
-      </w:r>
-      <w:proofErr w:type="spellStart"/>
-      <w:r>
-        <w:rPr>
-          <w:color w:val="000000" w:themeColor="text1"/>
-        </w:rPr>
-        <w:t>és</w:t>
-      </w:r>
-      <w:proofErr w:type="spellEnd"/>
-      <w:r>
-        <w:rPr>
-          <w:color w:val="000000" w:themeColor="text1"/>
-        </w:rPr>
-        <w:t xml:space="preserve"> </w:t>
+        <w:t xml:space="preserve"> és </w:t>
       </w:r>
       <w:proofErr w:type="spellStart"/>
       <w:r>
@@ -2462,6 +2428,14 @@
         </w:rPr>
         <w:t>.</w:t>
       </w:r>
+    </w:p>
+    <w:p>
+      <w:pPr>
+        <w:ind w:left="720"/>
+        <w:rPr>
+          <w:color w:val="000000" w:themeColor="text1"/>
+        </w:rPr>
+      </w:pPr>
     </w:p>
     <w:p>
       <w:pPr>

</xml_diff>

<commit_message>
Apró módosítás a munkanaplóban #6
</commit_message>
<xml_diff>
--- a/doc/IET munkanapló sablon.docx
+++ b/doc/IET munkanapló sablon.docx
@@ -283,11 +283,22 @@
         <w:t>PR review és az ott lévő hibák javítása</w:t>
       </w:r>
     </w:p>
+    <w:p>
+      <w:pPr>
+        <w:numPr>
+          <w:ilvl w:val="0"/>
+          <w:numId w:val="1"/>
+        </w:numPr>
+      </w:pPr>
+      <w:r>
+        <w:t>Segítetség a megfelelő pusholásban és mergelésben</w:t>
+      </w:r>
+    </w:p>
     <w:p/>
     <w:p>
       <w:r>
         <w:pict w14:anchorId="53F1D230">
-          <v:rect id="_x0000_i1033" style="width:0;height:1.5pt" o:hralign="center" o:hrstd="t" o:hr="t" fillcolor="#a0a0a0" stroked="f"/>
+          <v:rect id="_x0000_i1025" style="width:0;height:1.5pt" o:hralign="center" o:hrstd="t" o:hr="t" fillcolor="#a0a0a0" stroked="f"/>
         </w:pict>
       </w:r>
     </w:p>
@@ -488,49 +499,26 @@
         <w:t>Inkonzisztenciák megfejtése a különböző generálások között</w:t>
       </w:r>
     </w:p>
-    <w:p/>
-    <w:p>
-      <w:pPr>
-        <w:rPr>
-          <w:color w:val="FF0000"/>
-        </w:rPr>
-      </w:pPr>
-      <w:r>
-        <w:rPr>
-          <w:b/>
-          <w:bCs/>
-        </w:rPr>
-        <w:t>Részfeladat 3</w:t>
-      </w:r>
-      <w:r>
-        <w:t xml:space="preserve"> (összesen kb. </w:t>
-      </w:r>
-      <w:r>
-        <w:rPr>
-          <w:b/>
-          <w:bCs/>
-        </w:rPr>
-        <w:t>X</w:t>
-      </w:r>
-      <w:r>
-        <w:t xml:space="preserve"> óra):</w:t>
-      </w:r>
-    </w:p>
-    <w:p>
-      <w:pPr>
-        <w:numPr>
-          <w:ilvl w:val="0"/>
-          <w:numId w:val="1"/>
-        </w:numPr>
-      </w:pPr>
-      <w:r>
-        <w:t>…</w:t>
-      </w:r>
+    <w:p>
+      <w:pPr>
+        <w:rPr>
+          <w:b/>
+          <w:bCs/>
+        </w:rPr>
+      </w:pPr>
+    </w:p>
+    <w:p>
+      <w:pPr>
+        <w:rPr>
+          <w:b/>
+          <w:bCs/>
+        </w:rPr>
+      </w:pPr>
     </w:p>
     <w:p>
       <w:r>
         <w:pict w14:anchorId="7F195559">
-          <v:rect id="_x0000_i1034" style="width:0;height:1.5pt" o:hralign="center" o:hrstd="t" o:hr="t" fillcolor="#a0a0a0" stroked="f"/>
+          <v:rect id="_x0000_i1026" style="width:0;height:1.5pt" o:hralign="center" o:hrstd="t" o:hr="t" fillcolor="#a0a0a0" stroked="f"/>
         </w:pict>
       </w:r>
     </w:p>
@@ -895,7 +883,7 @@
     <w:p>
       <w:r>
         <w:pict w14:anchorId="09EC3657">
-          <v:rect id="_x0000_i1035" style="width:0;height:1.5pt" o:hralign="center" o:hrstd="t" o:hr="t" fillcolor="#a0a0a0" stroked="f"/>
+          <v:rect id="_x0000_i1027" style="width:0;height:1.5pt" o:hralign="center" o:hrstd="t" o:hr="t" fillcolor="#a0a0a0" stroked="f"/>
         </w:pict>
       </w:r>
     </w:p>
@@ -1097,7 +1085,7 @@
     <w:p>
       <w:r>
         <w:pict w14:anchorId="45ED5696">
-          <v:rect id="_x0000_i1036" style="width:0;height:1.5pt" o:hralign="center" o:hrstd="t" o:hr="t" fillcolor="#a0a0a0" stroked="f"/>
+          <v:rect id="_x0000_i1028" style="width:0;height:1.5pt" o:hralign="center" o:hrstd="t" o:hr="t" fillcolor="#a0a0a0" stroked="f"/>
         </w:pict>
       </w:r>
     </w:p>
@@ -1132,6 +1120,9 @@
         <w:tab/>
       </w:r>
       <w:r>
+        <w:rPr>
+          <w:noProof/>
+        </w:rPr>
         <w:drawing>
           <wp:inline distT="0" distB="0" distL="0" distR="0" wp14:anchorId="4FFD917E" wp14:editId="4DC36E15">
             <wp:extent cx="1400175" cy="688120"/>

</xml_diff>